<commit_message>
compte rendu Version final
</commit_message>
<xml_diff>
--- a/Compte_Rendu_Qwirkle version final.docx
+++ b/Compte_Rendu_Qwirkle version final.docx
@@ -1354,8 +1354,6 @@
         </w:rPr>
         <w:t>Quand cette page s’ouvre, les joueurs et leurs scores s’affiche sur la droite ainsi que le numéro du tour de jeu et le joueur pour qui c’est le tour de jouer. On voit donc apparaître la main du premier joueur ainsi que le nombre de tuiles restantes dans la pioche. Le joueur peut placer ses tuiles à l’aide du drag and drop, il peut aussi choisir de les échanger ou bien de retourner au menu. Quand on clique sur valider on passe au joueur suivant. Malheusement, comme expliquer précédemment plusieurs de ces fonctionnalités ne fonctionnent pas ou fonctionnent mal. Une fois que la partie est finie la page suivante apparaît, la page de scores et la page jeu disparaît.</w:t>
       </w:r>
-      <w:bookmarkStart w:id="0" w:name="_GoBack"/>
-      <w:bookmarkEnd w:id="0"/>
     </w:p>
     <w:p>
       <w:pPr>
@@ -1427,6 +1425,60 @@
         </w:rPr>
         <w:t>Sur cette page on voit le nom du joueur gagnant et on peut choisir de quitter le jeu ou de recommencer une nouvelle partie.</w:t>
       </w:r>
+    </w:p>
+    <w:p>
+      <w:pPr>
+        <w:rPr>
+          <w:rFonts w:ascii="Times New Roman" w:hAnsi="Times New Roman" w:cs="Times New Roman"/>
+          <w:sz w:val="32"/>
+        </w:rPr>
+      </w:pPr>
+    </w:p>
+    <w:p>
+      <w:pPr>
+        <w:rPr>
+          <w:rFonts w:ascii="Times New Roman" w:hAnsi="Times New Roman" w:cs="Times New Roman"/>
+          <w:sz w:val="32"/>
+        </w:rPr>
+      </w:pPr>
+    </w:p>
+    <w:p>
+      <w:pPr>
+        <w:rPr>
+          <w:rFonts w:ascii="Times New Roman" w:hAnsi="Times New Roman" w:cs="Times New Roman"/>
+          <w:sz w:val="32"/>
+        </w:rPr>
+      </w:pPr>
+      <w:r>
+        <w:rPr>
+          <w:rFonts w:ascii="Times New Roman" w:hAnsi="Times New Roman" w:cs="Times New Roman"/>
+          <w:sz w:val="32"/>
+        </w:rPr>
+        <w:t>Vous pouvez retrouver l’intégralité de notre projet au lien suivant :</w:t>
+      </w:r>
+    </w:p>
+    <w:p>
+      <w:pPr>
+        <w:rPr>
+          <w:rFonts w:ascii="Times New Roman" w:hAnsi="Times New Roman" w:cs="Times New Roman"/>
+          <w:sz w:val="32"/>
+        </w:rPr>
+      </w:pPr>
+      <w:hyperlink r:id="rId10" w:tgtFrame="_blank" w:history="1">
+        <w:r>
+          <w:rPr>
+            <w:rStyle w:val="Lienhypertexte"/>
+            <w:rFonts w:ascii="Consolas" w:hAnsi="Consolas"/>
+            <w:color w:val="36525D"/>
+            <w:sz w:val="18"/>
+            <w:szCs w:val="18"/>
+            <w:shd w:val="clear" w:color="auto" w:fill="FFFFFF"/>
+          </w:rPr>
+          <w:t>https://gitlab.com/projet_qwirkle_f1/projet_qwirkle</w:t>
+        </w:r>
+      </w:hyperlink>
+      <w:bookmarkStart w:id="0" w:name="_GoBack"/>
+      <w:bookmarkEnd w:id="0"/>
     </w:p>
     <w:sectPr>
       <w:pgSz w:w="11906" w:h="16838"/>
@@ -2243,6 +2295,18 @@
       <w:contextualSpacing/>
     </w:pPr>
   </w:style>
+  <w:style w:type="character" w:styleId="Lienhypertexte">
+    <w:name w:val="Hyperlink"/>
+    <w:basedOn w:val="Policepardfaut"/>
+    <w:uiPriority w:val="99"/>
+    <w:semiHidden/>
+    <w:unhideWhenUsed/>
+    <w:rsid w:val="0004177C"/>
+    <w:rPr>
+      <w:color w:val="0000FF"/>
+      <w:u w:val="single"/>
+    </w:rPr>
+  </w:style>
 </w:styles>
 </file>
 

</xml_diff>